<commit_message>
Pagination and some corrects in Db
</commit_message>
<xml_diff>
--- a/ASP.NET Core/00. CSharp-Web-Basics-Course-Introduction-Project-Assignment-Date-1.docx
+++ b/ASP.NET Core/00. CSharp-Web-Basics-Course-Introduction-Project-Assignment-Date-1.docx
@@ -169,17 +169,20 @@
           <w:numId w:val="26"/>
         </w:numPr>
         <w:rPr>
-          <w:lang w:val="en-GB"/>
-        </w:rPr>
-      </w:pPr>
-      <w:r>
-        <w:rPr>
+          <w:highlight w:val="cyan"/>
+          <w:lang w:val="en-GB"/>
+        </w:rPr>
+      </w:pPr>
+      <w:r>
+        <w:rPr>
+          <w:highlight w:val="cyan"/>
           <w:lang w:val="en-GB"/>
         </w:rPr>
         <w:t xml:space="preserve">The </w:t>
       </w:r>
       <w:r>
         <w:rPr>
+          <w:highlight w:val="cyan"/>
           <w:lang w:val="en-GB"/>
         </w:rPr>
         <w:t xml:space="preserve">application must be implemented using </w:t>
@@ -187,6 +190,7 @@
       <w:r>
         <w:rPr>
           <w:b/>
+          <w:highlight w:val="cyan"/>
           <w:lang w:val="en-GB"/>
         </w:rPr>
         <w:t xml:space="preserve">ASP.NET </w:t>
@@ -194,6 +198,7 @@
       <w:r>
         <w:rPr>
           <w:b/>
+          <w:highlight w:val="cyan"/>
           <w:lang w:val="en-GB"/>
         </w:rPr>
         <w:t>Core</w:t>
@@ -201,33 +206,41 @@
       <w:r>
         <w:rPr>
           <w:b/>
+          <w:highlight w:val="cyan"/>
           <w:lang w:val="en-GB"/>
         </w:rPr>
         <w:t xml:space="preserve"> 6.0</w:t>
       </w:r>
       <w:r>
         <w:rPr>
+          <w:highlight w:val="cyan"/>
           <w:lang w:val="en-GB"/>
         </w:rPr>
         <w:t xml:space="preserve"> </w:t>
       </w:r>
       <w:r>
         <w:rPr>
+          <w:highlight w:val="cyan"/>
           <w:lang w:val="en-GB"/>
         </w:rPr>
         <w:t>F</w:t>
       </w:r>
       <w:r>
         <w:rPr>
+          <w:highlight w:val="cyan"/>
           <w:lang w:val="en-GB"/>
         </w:rPr>
         <w:t>ramework</w:t>
       </w:r>
       <w:r>
+        <w:rPr>
+          <w:highlight w:val="cyan"/>
+        </w:rPr>
         <w:t xml:space="preserve"> </w:t>
       </w:r>
       <w:r>
         <w:rPr>
+          <w:highlight w:val="cyan"/>
           <w:lang w:val="en-US"/>
         </w:rPr>
         <w:t xml:space="preserve">or </w:t>
@@ -235,25 +248,21 @@
       <w:r>
         <w:rPr>
           <w:b/>
-          <w:lang w:val="en-GB"/>
-        </w:rPr>
-        <w:t xml:space="preserve">ASP.NET </w:t>
-      </w:r>
-      <w:r>
-        <w:rPr>
-          <w:b/>
-          <w:lang w:val="en-GB"/>
-        </w:rPr>
-        <w:t>Core 5.0</w:t>
-      </w:r>
-      <w:r>
-        <w:rPr>
+          <w:highlight w:val="cyan"/>
+          <w:lang w:val="en-GB"/>
+        </w:rPr>
+        <w:t>ASP.NET Core 5.0</w:t>
+      </w:r>
+      <w:r>
+        <w:rPr>
+          <w:highlight w:val="cyan"/>
           <w:lang w:val="en-GB"/>
         </w:rPr>
         <w:t xml:space="preserve"> Framework</w:t>
       </w:r>
       <w:r>
         <w:rPr>
+          <w:highlight w:val="cyan"/>
           <w:lang w:val="en-GB"/>
         </w:rPr>
         <w:t>.</w:t>
@@ -267,13 +276,13 @@
           <w:numId w:val="26"/>
         </w:numPr>
         <w:rPr>
-          <w:highlight w:val="green"/>
-          <w:lang w:val="en-GB"/>
-        </w:rPr>
-      </w:pPr>
-      <w:r>
-        <w:rPr>
-          <w:highlight w:val="green"/>
+          <w:highlight w:val="cyan"/>
+          <w:lang w:val="en-GB"/>
+        </w:rPr>
+      </w:pPr>
+      <w:r>
+        <w:rPr>
+          <w:highlight w:val="cyan"/>
           <w:lang w:val="en-GB"/>
         </w:rPr>
         <w:t xml:space="preserve">The application must have at least </w:t>
@@ -282,7 +291,7 @@
         <w:rPr>
           <w:b/>
           <w:bCs/>
-          <w:highlight w:val="green"/>
+          <w:highlight w:val="cyan"/>
           <w:lang w:val="en-GB"/>
         </w:rPr>
         <w:t>1</w:t>
@@ -291,14 +300,14 @@
         <w:rPr>
           <w:b/>
           <w:bCs/>
-          <w:highlight w:val="green"/>
+          <w:highlight w:val="cyan"/>
           <w:lang w:val="en-GB"/>
         </w:rPr>
         <w:t>0</w:t>
       </w:r>
       <w:r>
         <w:rPr>
-          <w:highlight w:val="green"/>
+          <w:highlight w:val="cyan"/>
           <w:lang w:val="en-GB"/>
         </w:rPr>
         <w:t xml:space="preserve"> web pages (views)</w:t>
@@ -312,34 +321,34 @@
           <w:numId w:val="26"/>
         </w:numPr>
         <w:rPr>
-          <w:highlight w:val="yellow"/>
-          <w:lang w:val="en-GB"/>
-        </w:rPr>
-      </w:pPr>
-      <w:r>
-        <w:rPr>
-          <w:highlight w:val="yellow"/>
+          <w:highlight w:val="cyan"/>
+          <w:lang w:val="en-GB"/>
+        </w:rPr>
+      </w:pPr>
+      <w:r>
+        <w:rPr>
+          <w:highlight w:val="cyan"/>
           <w:lang w:val="en-GB"/>
         </w:rPr>
         <w:t>The</w:t>
       </w:r>
       <w:r>
         <w:rPr>
-          <w:highlight w:val="yellow"/>
+          <w:highlight w:val="cyan"/>
           <w:lang w:val="en-GB"/>
         </w:rPr>
         <w:t xml:space="preserve"> application must have at least </w:t>
       </w:r>
       <w:r>
         <w:rPr>
-          <w:highlight w:val="yellow"/>
+          <w:highlight w:val="cyan"/>
           <w:lang w:val="en-GB"/>
         </w:rPr>
         <w:t>5</w:t>
       </w:r>
       <w:r>
         <w:rPr>
-          <w:highlight w:val="yellow"/>
+          <w:highlight w:val="cyan"/>
           <w:lang w:val="en-GB"/>
         </w:rPr>
         <w:t xml:space="preserve"> </w:t>
@@ -347,7 +356,7 @@
       <w:r>
         <w:rPr>
           <w:b/>
-          <w:highlight w:val="yellow"/>
+          <w:highlight w:val="cyan"/>
           <w:lang w:val="en-GB"/>
         </w:rPr>
         <w:t>entity models</w:t>
@@ -361,34 +370,34 @@
           <w:numId w:val="26"/>
         </w:numPr>
         <w:rPr>
-          <w:highlight w:val="green"/>
-          <w:lang w:val="en-GB"/>
-        </w:rPr>
-      </w:pPr>
-      <w:r>
-        <w:rPr>
-          <w:highlight w:val="green"/>
+          <w:highlight w:val="cyan"/>
+          <w:lang w:val="en-GB"/>
+        </w:rPr>
+      </w:pPr>
+      <w:r>
+        <w:rPr>
+          <w:highlight w:val="cyan"/>
           <w:lang w:val="en-GB"/>
         </w:rPr>
         <w:t xml:space="preserve">The </w:t>
       </w:r>
       <w:r>
         <w:rPr>
-          <w:highlight w:val="green"/>
+          <w:highlight w:val="cyan"/>
           <w:lang w:val="en-GB"/>
         </w:rPr>
         <w:t xml:space="preserve">application must have at least </w:t>
       </w:r>
       <w:r>
         <w:rPr>
-          <w:highlight w:val="green"/>
+          <w:highlight w:val="cyan"/>
           <w:lang w:val="en-GB"/>
         </w:rPr>
         <w:t>5</w:t>
       </w:r>
       <w:r>
         <w:rPr>
-          <w:highlight w:val="green"/>
+          <w:highlight w:val="cyan"/>
           <w:lang w:val="en-GB"/>
         </w:rPr>
         <w:t xml:space="preserve"> </w:t>
@@ -397,7 +406,7 @@
         <w:rPr>
           <w:b/>
           <w:bCs/>
-          <w:highlight w:val="green"/>
+          <w:highlight w:val="cyan"/>
           <w:lang w:val="en-GB"/>
         </w:rPr>
         <w:t>controllers</w:t>
@@ -949,11 +958,13 @@
           <w:numId w:val="26"/>
         </w:numPr>
         <w:rPr>
-          <w:lang w:val="en-GB"/>
-        </w:rPr>
-      </w:pPr>
-      <w:r>
-        <w:rPr>
+          <w:color w:val="FF0000"/>
+          <w:lang w:val="en-GB"/>
+        </w:rPr>
+      </w:pPr>
+      <w:r>
+        <w:rPr>
+          <w:color w:val="FF0000"/>
           <w:lang w:val="en-GB"/>
         </w:rPr>
         <w:t xml:space="preserve">Adapt the default </w:t>
@@ -961,6 +972,7 @@
       <w:r>
         <w:rPr>
           <w:b/>
+          <w:color w:val="FF0000"/>
           <w:lang w:val="en-GB"/>
         </w:rPr>
         <w:t xml:space="preserve">ASP.NET </w:t>
@@ -968,6 +980,7 @@
       <w:r>
         <w:rPr>
           <w:b/>
+          <w:color w:val="FF0000"/>
           <w:lang w:val="en-GB"/>
         </w:rPr>
         <w:t>Core</w:t>
@@ -975,12 +988,14 @@
       <w:r>
         <w:rPr>
           <w:b/>
+          <w:color w:val="FF0000"/>
           <w:lang w:val="en-GB"/>
         </w:rPr>
         <w:t xml:space="preserve"> site template</w:t>
       </w:r>
       <w:r>
         <w:rPr>
+          <w:color w:val="FF0000"/>
           <w:lang w:val="en-GB"/>
         </w:rPr>
         <w:t xml:space="preserve"> or get another free theme</w:t>
@@ -994,11 +1009,13 @@
           <w:numId w:val="26"/>
         </w:numPr>
         <w:rPr>
-          <w:lang w:val="en-GB"/>
-        </w:rPr>
-      </w:pPr>
-      <w:r>
-        <w:rPr>
+          <w:color w:val="FF0000"/>
+          <w:lang w:val="en-GB"/>
+        </w:rPr>
+      </w:pPr>
+      <w:r>
+        <w:rPr>
+          <w:color w:val="FF0000"/>
           <w:lang w:val="en-GB"/>
         </w:rPr>
         <w:t xml:space="preserve">Use responsive design based on </w:t>
@@ -1006,6 +1023,7 @@
       <w:r>
         <w:rPr>
           <w:b/>
+          <w:color w:val="FF0000"/>
           <w:lang w:val="en-GB"/>
         </w:rPr>
         <w:t>Twitter Bootstrap</w:t>
@@ -1013,6 +1031,7 @@
       <w:r>
         <w:rPr>
           <w:b/>
+          <w:color w:val="FF0000"/>
           <w:lang w:val="en-GB"/>
         </w:rPr>
         <w:t xml:space="preserve"> </w:t>
@@ -1020,6 +1039,7 @@
       <w:r>
         <w:rPr>
           <w:b/>
+          <w:color w:val="FF0000"/>
           <w:lang w:val="en-US"/>
         </w:rPr>
         <w:t>/</w:t>
@@ -1027,6 +1047,7 @@
       <w:r>
         <w:rPr>
           <w:b/>
+          <w:color w:val="FF0000"/>
           <w:lang w:val="en-US"/>
         </w:rPr>
         <w:t xml:space="preserve"> </w:t>
@@ -1034,6 +1055,7 @@
       <w:r>
         <w:rPr>
           <w:b/>
+          <w:color w:val="FF0000"/>
           <w:lang w:val="en-US"/>
         </w:rPr>
         <w:t>Google M</w:t>
@@ -1041,6 +1063,7 @@
       <w:r>
         <w:rPr>
           <w:b/>
+          <w:color w:val="FF0000"/>
           <w:lang w:val="en-US"/>
         </w:rPr>
         <w:t>aterial design</w:t>
@@ -1054,11 +1077,13 @@
           <w:numId w:val="26"/>
         </w:numPr>
         <w:rPr>
-          <w:lang w:val="en-GB"/>
-        </w:rPr>
-      </w:pPr>
-      <w:r>
-        <w:rPr>
+          <w:color w:val="FF0000"/>
+          <w:lang w:val="en-GB"/>
+        </w:rPr>
+      </w:pPr>
+      <w:r>
+        <w:rPr>
+          <w:color w:val="FF0000"/>
           <w:lang w:val="en-US"/>
         </w:rPr>
         <w:t>Or just design your own</w:t>
@@ -1072,11 +1097,13 @@
           <w:numId w:val="26"/>
         </w:numPr>
         <w:rPr>
-          <w:lang w:val="en-GB"/>
-        </w:rPr>
-      </w:pPr>
-      <w:r>
-        <w:rPr>
+          <w:highlight w:val="cyan"/>
+          <w:lang w:val="en-GB"/>
+        </w:rPr>
+      </w:pPr>
+      <w:r>
+        <w:rPr>
+          <w:highlight w:val="cyan"/>
           <w:lang w:val="en-GB"/>
         </w:rPr>
         <w:t xml:space="preserve">Use the standard </w:t>
@@ -1084,12 +1111,14 @@
       <w:r>
         <w:rPr>
           <w:b/>
+          <w:highlight w:val="cyan"/>
           <w:lang w:val="en-GB"/>
         </w:rPr>
         <w:t>ASP.NET Identity System</w:t>
       </w:r>
       <w:r>
         <w:rPr>
+          <w:highlight w:val="cyan"/>
           <w:lang w:val="en-GB"/>
         </w:rPr>
         <w:t xml:space="preserve"> for managing </w:t>
@@ -1097,6 +1126,7 @@
       <w:r>
         <w:rPr>
           <w:b/>
+          <w:highlight w:val="cyan"/>
           <w:lang w:val="en-GB"/>
         </w:rPr>
         <w:t>U</w:t>
@@ -1104,12 +1134,14 @@
       <w:r>
         <w:rPr>
           <w:b/>
+          <w:highlight w:val="cyan"/>
           <w:lang w:val="en-GB"/>
         </w:rPr>
         <w:t>sers</w:t>
       </w:r>
       <w:r>
         <w:rPr>
+          <w:highlight w:val="cyan"/>
           <w:lang w:val="en-GB"/>
         </w:rPr>
         <w:t xml:space="preserve"> and </w:t>
@@ -1117,6 +1149,7 @@
       <w:r>
         <w:rPr>
           <w:b/>
+          <w:highlight w:val="cyan"/>
           <w:lang w:val="en-GB"/>
         </w:rPr>
         <w:t>R</w:t>
@@ -1124,6 +1157,7 @@
       <w:r>
         <w:rPr>
           <w:b/>
+          <w:highlight w:val="cyan"/>
           <w:lang w:val="en-GB"/>
         </w:rPr>
         <w:t>oles</w:t>
@@ -1137,23 +1171,27 @@
           <w:numId w:val="26"/>
         </w:numPr>
         <w:rPr>
-          <w:lang w:val="en-GB"/>
-        </w:rPr>
-      </w:pPr>
-      <w:r>
-        <w:rPr>
+          <w:highlight w:val="cyan"/>
+          <w:lang w:val="en-GB"/>
+        </w:rPr>
+      </w:pPr>
+      <w:r>
+        <w:rPr>
+          <w:highlight w:val="cyan"/>
           <w:lang w:val="en-GB"/>
         </w:rPr>
         <w:t xml:space="preserve">Your registered users should have at least one of </w:t>
       </w:r>
       <w:r>
         <w:rPr>
+          <w:highlight w:val="cyan"/>
           <w:lang w:val="en-GB"/>
         </w:rPr>
         <w:t>these</w:t>
       </w:r>
       <w:r>
         <w:rPr>
+          <w:highlight w:val="cyan"/>
           <w:lang w:val="en-GB"/>
         </w:rPr>
         <w:t xml:space="preserve"> roles: </w:t>
@@ -1161,6 +1199,7 @@
       <w:r>
         <w:rPr>
           <w:b/>
+          <w:highlight w:val="cyan"/>
           <w:lang w:val="en-GB"/>
         </w:rPr>
         <w:t>U</w:t>
@@ -1168,12 +1207,14 @@
       <w:r>
         <w:rPr>
           <w:b/>
+          <w:highlight w:val="cyan"/>
           <w:lang w:val="en-GB"/>
         </w:rPr>
         <w:t>ser</w:t>
       </w:r>
       <w:r>
         <w:rPr>
+          <w:highlight w:val="cyan"/>
           <w:lang w:val="en-GB"/>
         </w:rPr>
         <w:t xml:space="preserve"> and </w:t>
@@ -1181,6 +1222,7 @@
       <w:r>
         <w:rPr>
           <w:b/>
+          <w:highlight w:val="cyan"/>
           <w:lang w:val="en-GB"/>
         </w:rPr>
         <w:t>A</w:t>
@@ -1188,6 +1230,7 @@
       <w:r>
         <w:rPr>
           <w:b/>
+          <w:highlight w:val="cyan"/>
           <w:lang w:val="en-GB"/>
         </w:rPr>
         <w:t>dministrator</w:t>
@@ -1201,23 +1244,27 @@
           <w:numId w:val="26"/>
         </w:numPr>
         <w:rPr>
-          <w:lang w:val="en-GB"/>
-        </w:rPr>
-      </w:pPr>
-      <w:r>
-        <w:rPr>
+          <w:highlight w:val="cyan"/>
+          <w:lang w:val="en-GB"/>
+        </w:rPr>
+      </w:pPr>
+      <w:r>
+        <w:rPr>
+          <w:highlight w:val="cyan"/>
           <w:lang w:val="en-GB"/>
         </w:rPr>
         <w:t>If you need, implement your</w:t>
       </w:r>
       <w:r>
         <w:rPr>
+          <w:highlight w:val="cyan"/>
           <w:lang w:val="en-GB"/>
         </w:rPr>
         <w:t xml:space="preserve"> own</w:t>
       </w:r>
       <w:r>
         <w:rPr>
+          <w:highlight w:val="cyan"/>
           <w:lang w:val="en-GB"/>
         </w:rPr>
         <w:t xml:space="preserve"> user management system</w:t>
@@ -1297,11 +1344,13 @@
           <w:numId w:val="26"/>
         </w:numPr>
         <w:rPr>
-          <w:lang w:val="en-GB"/>
-        </w:rPr>
-      </w:pPr>
-      <w:r>
-        <w:rPr>
+          <w:color w:val="FF0000"/>
+          <w:lang w:val="en-GB"/>
+        </w:rPr>
+      </w:pPr>
+      <w:r>
+        <w:rPr>
+          <w:color w:val="FF0000"/>
           <w:lang w:val="en-GB"/>
         </w:rPr>
         <w:t xml:space="preserve">Write </w:t>
@@ -1309,6 +1358,7 @@
       <w:r>
         <w:rPr>
           <w:b/>
+          <w:color w:val="FF0000"/>
           <w:lang w:val="en-GB"/>
         </w:rPr>
         <w:t>U</w:t>
@@ -1316,6 +1366,7 @@
       <w:r>
         <w:rPr>
           <w:b/>
+          <w:color w:val="FF0000"/>
           <w:lang w:val="en-GB"/>
         </w:rPr>
         <w:t xml:space="preserve">nit </w:t>
@@ -1323,6 +1374,7 @@
       <w:r>
         <w:rPr>
           <w:b/>
+          <w:color w:val="FF0000"/>
           <w:lang w:val="en-GB"/>
         </w:rPr>
         <w:t>T</w:t>
@@ -1330,12 +1382,14 @@
       <w:r>
         <w:rPr>
           <w:b/>
+          <w:color w:val="FF0000"/>
           <w:lang w:val="en-GB"/>
         </w:rPr>
         <w:t>ests</w:t>
       </w:r>
       <w:r>
         <w:rPr>
+          <w:color w:val="FF0000"/>
           <w:lang w:val="en-GB"/>
         </w:rPr>
         <w:t xml:space="preserve"> for your logic, controllers, actions, helpers, etc.</w:t>
@@ -1349,11 +1403,13 @@
           <w:numId w:val="26"/>
         </w:numPr>
         <w:rPr>
-          <w:lang w:val="en-GB"/>
-        </w:rPr>
-      </w:pPr>
-      <w:r>
-        <w:rPr>
+          <w:color w:val="FF0000"/>
+          <w:lang w:val="en-GB"/>
+        </w:rPr>
+      </w:pPr>
+      <w:r>
+        <w:rPr>
+          <w:color w:val="FF0000"/>
           <w:lang w:val="en-GB"/>
         </w:rPr>
         <w:t xml:space="preserve">You should </w:t>
@@ -1362,12 +1418,14 @@
         <w:rPr>
           <w:b/>
           <w:bCs/>
+          <w:color w:val="FF0000"/>
           <w:lang w:val="en-GB"/>
         </w:rPr>
         <w:t>cover</w:t>
       </w:r>
       <w:r>
         <w:rPr>
+          <w:color w:val="FF0000"/>
           <w:lang w:val="en-GB"/>
         </w:rPr>
         <w:t xml:space="preserve"> at least </w:t>
@@ -1376,6 +1434,7 @@
         <w:rPr>
           <w:b/>
           <w:bCs/>
+          <w:color w:val="FF0000"/>
         </w:rPr>
         <w:t>65</w:t>
       </w:r>
@@ -1383,24 +1442,28 @@
         <w:rPr>
           <w:b/>
           <w:bCs/>
+          <w:color w:val="FF0000"/>
           <w:lang w:val="en-GB"/>
         </w:rPr>
         <w:t>%</w:t>
       </w:r>
       <w:r>
         <w:rPr>
+          <w:color w:val="FF0000"/>
           <w:lang w:val="en-GB"/>
         </w:rPr>
         <w:t xml:space="preserve"> of your </w:t>
       </w:r>
       <w:r>
         <w:rPr>
+          <w:color w:val="FF0000"/>
           <w:lang w:val="en-GB"/>
         </w:rPr>
         <w:t xml:space="preserve">business </w:t>
       </w:r>
       <w:r>
         <w:rPr>
+          <w:color w:val="FF0000"/>
           <w:lang w:val="en-GB"/>
         </w:rPr>
         <w:t>logic.</w:t>
@@ -1414,17 +1477,20 @@
           <w:numId w:val="26"/>
         </w:numPr>
         <w:rPr>
-          <w:lang w:val="en-GB"/>
-        </w:rPr>
-      </w:pPr>
-      <w:r>
-        <w:rPr>
+          <w:color w:val="FF0000"/>
+          <w:lang w:val="en-GB"/>
+        </w:rPr>
+      </w:pPr>
+      <w:r>
+        <w:rPr>
+          <w:color w:val="FF0000"/>
           <w:lang w:val="en-GB"/>
         </w:rPr>
         <w:t>Implement</w:t>
       </w:r>
       <w:r>
         <w:rPr>
+          <w:color w:val="FF0000"/>
           <w:lang w:val="en-GB"/>
         </w:rPr>
         <w:t xml:space="preserve"> </w:t>
@@ -1432,12 +1498,14 @@
       <w:r>
         <w:rPr>
           <w:b/>
+          <w:color w:val="FF0000"/>
           <w:lang w:val="en-GB"/>
         </w:rPr>
         <w:t>error handling</w:t>
       </w:r>
       <w:r>
         <w:rPr>
+          <w:color w:val="FF0000"/>
           <w:lang w:val="en-GB"/>
         </w:rPr>
         <w:t xml:space="preserve"> and </w:t>
@@ -1445,18 +1513,21 @@
       <w:r>
         <w:rPr>
           <w:b/>
+          <w:color w:val="FF0000"/>
           <w:lang w:val="en-GB"/>
         </w:rPr>
         <w:t>data validation</w:t>
       </w:r>
       <w:r>
         <w:rPr>
+          <w:color w:val="FF0000"/>
           <w:lang w:val="en-GB"/>
         </w:rPr>
         <w:t xml:space="preserve"> to avoid crashes when invali</w:t>
       </w:r>
       <w:r>
         <w:rPr>
+          <w:color w:val="FF0000"/>
           <w:lang w:val="en-GB"/>
         </w:rPr>
         <w:t>d data is entered</w:t>
@@ -1470,17 +1541,20 @@
           <w:numId w:val="26"/>
         </w:numPr>
         <w:rPr>
-          <w:lang w:val="en-GB"/>
-        </w:rPr>
-      </w:pPr>
-      <w:r>
-        <w:rPr>
+          <w:color w:val="FF0000"/>
+          <w:lang w:val="en-GB"/>
+        </w:rPr>
+      </w:pPr>
+      <w:r>
+        <w:rPr>
+          <w:color w:val="FF0000"/>
           <w:lang w:val="en-GB"/>
         </w:rPr>
         <w:t>B</w:t>
       </w:r>
       <w:r>
         <w:rPr>
+          <w:color w:val="FF0000"/>
           <w:lang w:val="en-GB"/>
         </w:rPr>
         <w:t xml:space="preserve">oth </w:t>
@@ -1488,12 +1562,14 @@
       <w:r>
         <w:rPr>
           <w:b/>
+          <w:color w:val="FF0000"/>
           <w:lang w:val="en-GB"/>
         </w:rPr>
         <w:t>client-side</w:t>
       </w:r>
       <w:r>
         <w:rPr>
+          <w:color w:val="FF0000"/>
           <w:lang w:val="en-GB"/>
         </w:rPr>
         <w:t xml:space="preserve"> and </w:t>
@@ -1501,12 +1577,14 @@
       <w:r>
         <w:rPr>
           <w:b/>
+          <w:color w:val="FF0000"/>
           <w:lang w:val="en-GB"/>
         </w:rPr>
         <w:t>server-side</w:t>
       </w:r>
       <w:r>
         <w:rPr>
+          <w:color w:val="FF0000"/>
           <w:lang w:val="en-GB"/>
         </w:rPr>
         <w:t>, even at the database(s)</w:t>
@@ -1523,11 +1601,13 @@
           <w:rStyle w:val="Strong"/>
           <w:b w:val="0"/>
           <w:bCs w:val="0"/>
-          <w:lang w:val="en-GB"/>
-        </w:rPr>
-      </w:pPr>
-      <w:r>
-        <w:rPr>
+          <w:color w:val="FF0000"/>
+          <w:lang w:val="en-GB"/>
+        </w:rPr>
+      </w:pPr>
+      <w:r>
+        <w:rPr>
+          <w:color w:val="FF0000"/>
           <w:lang w:val="en-GB"/>
         </w:rPr>
         <w:t xml:space="preserve">Handle correctly the special </w:t>
@@ -1535,12 +1615,14 @@
       <w:r>
         <w:rPr>
           <w:b/>
+          <w:color w:val="FF0000"/>
           <w:lang w:val="en-GB"/>
         </w:rPr>
         <w:t>HTML characters</w:t>
       </w:r>
       <w:r>
         <w:rPr>
+          <w:color w:val="FF0000"/>
           <w:lang w:val="en-GB"/>
         </w:rPr>
         <w:t xml:space="preserve"> and tags like </w:t>
@@ -1549,12 +1631,14 @@
         <w:rPr>
           <w:rStyle w:val="Strong"/>
           <w:noProof/>
+          <w:color w:val="FF0000"/>
           <w:lang w:val="en-US"/>
         </w:rPr>
         <w:t>&lt;br /&gt;</w:t>
       </w:r>
       <w:r>
         <w:rPr>
+          <w:color w:val="FF0000"/>
           <w:lang w:val="en-US"/>
         </w:rPr>
         <w:t xml:space="preserve"> and </w:t>
@@ -1562,6 +1646,7 @@
       <w:r>
         <w:rPr>
           <w:rStyle w:val="Strong"/>
+          <w:color w:val="FF0000"/>
           <w:lang w:val="en-US"/>
         </w:rPr>
         <w:t>&lt;script&gt;</w:t>
@@ -1571,6 +1656,7 @@
           <w:rStyle w:val="Strong"/>
           <w:b w:val="0"/>
           <w:bCs w:val="0"/>
+          <w:color w:val="FF0000"/>
           <w:lang w:val="en-US"/>
         </w:rPr>
         <w:t xml:space="preserve"> (escape special characters)</w:t>
@@ -1716,12 +1802,14 @@
         <w:rPr>
           <w:rStyle w:val="Strong"/>
           <w:b w:val="0"/>
+          <w:color w:val="FF0000"/>
           <w:lang w:val="en-US"/>
         </w:rPr>
       </w:pPr>
       <w:r>
         <w:rPr>
           <w:rStyle w:val="Strong"/>
+          <w:color w:val="FF0000"/>
           <w:lang w:val="en-US"/>
         </w:rPr>
         <w:t xml:space="preserve">Prevent </w:t>
@@ -1730,6 +1818,7 @@
         <w:rPr>
           <w:rStyle w:val="Strong"/>
           <w:b w:val="0"/>
+          <w:color w:val="FF0000"/>
           <w:lang w:val="en-US"/>
         </w:rPr>
         <w:t xml:space="preserve">from </w:t>
@@ -1737,6 +1826,7 @@
       <w:r>
         <w:rPr>
           <w:rStyle w:val="Strong"/>
+          <w:color w:val="FF0000"/>
           <w:lang w:val="en-US"/>
         </w:rPr>
         <w:t>security</w:t>
@@ -1745,6 +1835,7 @@
         <w:rPr>
           <w:rStyle w:val="Strong"/>
           <w:b w:val="0"/>
+          <w:color w:val="FF0000"/>
           <w:lang w:val="en-US"/>
         </w:rPr>
         <w:t xml:space="preserve"> </w:t>
@@ -1753,6 +1844,7 @@
         <w:rPr>
           <w:rStyle w:val="Strong"/>
           <w:bCs w:val="0"/>
+          <w:color w:val="FF0000"/>
           <w:lang w:val="en-US"/>
         </w:rPr>
         <w:t>vulnerabilities</w:t>
@@ -1761,6 +1853,7 @@
         <w:rPr>
           <w:rStyle w:val="Strong"/>
           <w:b w:val="0"/>
+          <w:color w:val="FF0000"/>
           <w:lang w:val="en-US"/>
         </w:rPr>
         <w:t xml:space="preserve"> like </w:t>
@@ -1768,6 +1861,7 @@
       <w:r>
         <w:rPr>
           <w:rStyle w:val="Strong"/>
+          <w:color w:val="FF0000"/>
           <w:lang w:val="en-US"/>
         </w:rPr>
         <w:t>SQL Injection</w:t>
@@ -1776,6 +1870,7 @@
         <w:rPr>
           <w:rStyle w:val="Strong"/>
           <w:b w:val="0"/>
+          <w:color w:val="FF0000"/>
           <w:lang w:val="en-US"/>
         </w:rPr>
         <w:t xml:space="preserve">, </w:t>
@@ -1783,6 +1878,7 @@
       <w:r>
         <w:rPr>
           <w:rStyle w:val="Strong"/>
+          <w:color w:val="FF0000"/>
           <w:lang w:val="en-US"/>
         </w:rPr>
         <w:t>XSS</w:t>
@@ -1791,6 +1887,7 @@
         <w:rPr>
           <w:rStyle w:val="Strong"/>
           <w:b w:val="0"/>
+          <w:color w:val="FF0000"/>
           <w:lang w:val="en-US"/>
         </w:rPr>
         <w:t xml:space="preserve">, </w:t>
@@ -1798,6 +1895,7 @@
       <w:r>
         <w:rPr>
           <w:rStyle w:val="Strong"/>
+          <w:color w:val="FF0000"/>
           <w:lang w:val="en-US"/>
         </w:rPr>
         <w:t>C</w:t>
@@ -1805,6 +1903,7 @@
       <w:r>
         <w:rPr>
           <w:rStyle w:val="Strong"/>
+          <w:color w:val="FF0000"/>
           <w:lang w:val="en-US"/>
         </w:rPr>
         <w:t>SRF</w:t>
@@ -1813,6 +1912,7 @@
         <w:rPr>
           <w:rStyle w:val="Strong"/>
           <w:b w:val="0"/>
+          <w:color w:val="FF0000"/>
           <w:lang w:val="en-US"/>
         </w:rPr>
         <w:t xml:space="preserve">, </w:t>
@@ -1821,6 +1921,7 @@
         <w:rPr>
           <w:rStyle w:val="Strong"/>
           <w:b w:val="0"/>
+          <w:color w:val="FF0000"/>
           <w:lang w:val="en-US"/>
         </w:rPr>
         <w:t>p</w:t>
@@ -1829,6 +1930,7 @@
         <w:rPr>
           <w:rStyle w:val="Strong"/>
           <w:b w:val="0"/>
+          <w:color w:val="FF0000"/>
           <w:lang w:val="en-US"/>
         </w:rPr>
         <w:t xml:space="preserve">arameter </w:t>
@@ -1837,6 +1939,7 @@
         <w:rPr>
           <w:rStyle w:val="Strong"/>
           <w:b w:val="0"/>
+          <w:color w:val="FF0000"/>
           <w:lang w:val="en-US"/>
         </w:rPr>
         <w:t>t</w:t>
@@ -1845,6 +1948,7 @@
         <w:rPr>
           <w:rStyle w:val="Strong"/>
           <w:b w:val="0"/>
+          <w:color w:val="FF0000"/>
           <w:lang w:val="en-US"/>
         </w:rPr>
         <w:t>ampering, etc.</w:t>
@@ -1866,6 +1970,7 @@
       <w:r>
         <w:rPr>
           <w:rStyle w:val="Strong"/>
+          <w:highlight w:val="cyan"/>
           <w:lang w:val="en-US"/>
         </w:rPr>
         <w:t xml:space="preserve">DO NOT </w:t>
@@ -1874,6 +1979,7 @@
         <w:rPr>
           <w:rStyle w:val="Strong"/>
           <w:b w:val="0"/>
+          <w:highlight w:val="cyan"/>
           <w:lang w:val="en-US"/>
         </w:rPr>
         <w:t>use the project developed during the lectures by the lecturer. Try to do something different.</w:t>
@@ -3757,18 +3863,21 @@
         </w:numPr>
         <w:rPr>
           <w:b/>
-          <w:lang w:val="en-US"/>
-        </w:rPr>
-      </w:pPr>
-      <w:r>
-        <w:rPr>
-          <w:b/>
+          <w:highlight w:val="cyan"/>
+          <w:lang w:val="en-US"/>
+        </w:rPr>
+      </w:pPr>
+      <w:r>
+        <w:rPr>
+          <w:b/>
+          <w:highlight w:val="cyan"/>
           <w:lang w:val="en-US"/>
         </w:rPr>
         <w:t>Functionality</w:t>
       </w:r>
       <w:r>
         <w:rPr>
+          <w:highlight w:val="cyan"/>
           <w:lang w:val="en-US"/>
         </w:rPr>
         <w:t xml:space="preserve"> – </w:t>
@@ -3776,6 +3885,7 @@
       <w:r>
         <w:rPr>
           <w:b/>
+          <w:highlight w:val="cyan"/>
           <w:lang w:val="en-US"/>
         </w:rPr>
         <w:t>0…20</w:t>
@@ -3790,12 +3900,14 @@
         </w:numPr>
         <w:rPr>
           <w:b/>
-          <w:lang w:val="en-US"/>
-        </w:rPr>
-      </w:pPr>
-      <w:r>
-        <w:rPr>
-          <w:b/>
+          <w:highlight w:val="cyan"/>
+          <w:lang w:val="en-US"/>
+        </w:rPr>
+      </w:pPr>
+      <w:r>
+        <w:rPr>
+          <w:b/>
+          <w:highlight w:val="cyan"/>
           <w:lang w:val="en-US"/>
         </w:rPr>
         <w:t>Implementing controllers correctly</w:t>
@@ -3803,30 +3915,28 @@
       <w:r>
         <w:rPr>
           <w:b/>
+          <w:highlight w:val="cyan"/>
           <w:lang w:val="en-US"/>
         </w:rPr>
         <w:t xml:space="preserve"> </w:t>
       </w:r>
       <w:r>
         <w:rPr>
-          <w:lang w:val="en-US"/>
-        </w:rPr>
-        <w:t>(</w:t>
-      </w:r>
-      <w:r>
-        <w:rPr>
-          <w:lang w:val="en-US"/>
-        </w:rPr>
-        <w:t xml:space="preserve">controllers should do only their </w:t>
-      </w:r>
-      <w:r>
-        <w:rPr>
+          <w:highlight w:val="cyan"/>
+          <w:lang w:val="en-US"/>
+        </w:rPr>
+        <w:t xml:space="preserve">(controllers should do only their </w:t>
+      </w:r>
+      <w:r>
+        <w:rPr>
+          <w:highlight w:val="cyan"/>
           <w:lang w:val="en-US"/>
         </w:rPr>
         <w:t>work</w:t>
       </w:r>
       <w:r>
         <w:rPr>
+          <w:highlight w:val="cyan"/>
           <w:lang w:val="en-US"/>
         </w:rPr>
         <w:t>)</w:t>
@@ -3834,6 +3944,7 @@
       <w:r>
         <w:rPr>
           <w:b/>
+          <w:highlight w:val="cyan"/>
           <w:lang w:val="en-US"/>
         </w:rPr>
         <w:t xml:space="preserve"> – 0...5</w:t>
@@ -3848,12 +3959,14 @@
         </w:numPr>
         <w:rPr>
           <w:b/>
-          <w:lang w:val="en-US"/>
-        </w:rPr>
-      </w:pPr>
-      <w:r>
-        <w:rPr>
-          <w:b/>
+          <w:highlight w:val="cyan"/>
+          <w:lang w:val="en-US"/>
+        </w:rPr>
+      </w:pPr>
+      <w:r>
+        <w:rPr>
+          <w:b/>
+          <w:highlight w:val="cyan"/>
           <w:lang w:val="en-US"/>
         </w:rPr>
         <w:t>Implementing views correctly</w:t>
@@ -3861,36 +3974,42 @@
       <w:r>
         <w:rPr>
           <w:b/>
+          <w:highlight w:val="cyan"/>
           <w:lang w:val="en-US"/>
         </w:rPr>
         <w:t xml:space="preserve"> </w:t>
       </w:r>
       <w:r>
         <w:rPr>
+          <w:highlight w:val="cyan"/>
           <w:lang w:val="en-US"/>
         </w:rPr>
         <w:t xml:space="preserve">(using </w:t>
       </w:r>
       <w:r>
         <w:rPr>
+          <w:highlight w:val="cyan"/>
           <w:lang w:val="en-US"/>
         </w:rPr>
         <w:t xml:space="preserve">a </w:t>
       </w:r>
       <w:r>
         <w:rPr>
+          <w:highlight w:val="cyan"/>
           <w:lang w:val="en-US"/>
         </w:rPr>
         <w:t>display</w:t>
       </w:r>
       <w:r>
         <w:rPr>
+          <w:highlight w:val="cyan"/>
           <w:lang w:val="en-US"/>
         </w:rPr>
         <w:t xml:space="preserve"> and</w:t>
       </w:r>
       <w:r>
         <w:rPr>
+          <w:highlight w:val="cyan"/>
           <w:lang w:val="en-US"/>
         </w:rPr>
         <w:t xml:space="preserve"> editor templates)</w:t>
@@ -3898,6 +4017,7 @@
       <w:r>
         <w:rPr>
           <w:b/>
+          <w:highlight w:val="cyan"/>
           <w:lang w:val="en-US"/>
         </w:rPr>
         <w:t xml:space="preserve"> – 0…5</w:t>
@@ -3912,55 +4032,57 @@
         </w:numPr>
         <w:rPr>
           <w:b/>
-          <w:lang w:val="en-US"/>
-        </w:rPr>
-      </w:pPr>
-      <w:r>
-        <w:rPr>
-          <w:b/>
+          <w:highlight w:val="cyan"/>
+          <w:lang w:val="en-US"/>
+        </w:rPr>
+      </w:pPr>
+      <w:r>
+        <w:rPr>
+          <w:b/>
+          <w:highlight w:val="cyan"/>
           <w:lang w:val="en-US"/>
         </w:rPr>
         <w:t xml:space="preserve">Unit tests </w:t>
       </w:r>
       <w:r>
         <w:rPr>
+          <w:highlight w:val="cyan"/>
           <w:lang w:val="en-US"/>
         </w:rPr>
         <w:t>(</w:t>
       </w:r>
       <w:r>
         <w:rPr>
+          <w:highlight w:val="cyan"/>
           <w:lang w:val="en-US"/>
         </w:rPr>
         <w:t>u</w:t>
       </w:r>
       <w:r>
         <w:rPr>
+          <w:highlight w:val="cyan"/>
           <w:lang w:val="en-US"/>
         </w:rPr>
         <w:t xml:space="preserve">nit test for some of the controllers using </w:t>
       </w:r>
       <w:r>
         <w:rPr>
+          <w:highlight w:val="cyan"/>
           <w:lang w:val="en-US"/>
         </w:rPr>
         <w:t>m</w:t>
       </w:r>
       <w:r>
         <w:rPr>
-          <w:lang w:val="en-US"/>
-        </w:rPr>
-        <w:t>ocking</w:t>
-      </w:r>
-      <w:r>
-        <w:rPr>
-          <w:lang w:val="en-US"/>
-        </w:rPr>
-        <w:t>)</w:t>
-      </w:r>
-      <w:r>
-        <w:rPr>
-          <w:b/>
+          <w:highlight w:val="cyan"/>
+          <w:lang w:val="en-US"/>
+        </w:rPr>
+        <w:t>ocking)</w:t>
+      </w:r>
+      <w:r>
+        <w:rPr>
+          <w:b/>
+          <w:highlight w:val="cyan"/>
           <w:lang w:val="en-US"/>
         </w:rPr>
         <w:t xml:space="preserve"> </w:t>
@@ -3968,6 +4090,7 @@
       <w:r>
         <w:rPr>
           <w:b/>
+          <w:highlight w:val="cyan"/>
           <w:lang w:val="en-US"/>
         </w:rPr>
         <w:t>– 0…10</w:t>
@@ -3982,12 +4105,14 @@
         </w:numPr>
         <w:rPr>
           <w:b/>
-          <w:lang w:val="en-US"/>
-        </w:rPr>
-      </w:pPr>
-      <w:r>
-        <w:rPr>
-          <w:b/>
+          <w:highlight w:val="cyan"/>
+          <w:lang w:val="en-US"/>
+        </w:rPr>
+      </w:pPr>
+      <w:r>
+        <w:rPr>
+          <w:b/>
+          <w:highlight w:val="cyan"/>
           <w:lang w:val="en-US"/>
         </w:rPr>
         <w:t>Security</w:t>
@@ -3995,72 +4120,84 @@
       <w:r>
         <w:rPr>
           <w:b/>
+          <w:highlight w:val="cyan"/>
           <w:lang w:val="en-US"/>
         </w:rPr>
         <w:t xml:space="preserve"> </w:t>
       </w:r>
       <w:r>
         <w:rPr>
+          <w:highlight w:val="cyan"/>
           <w:lang w:val="en-US"/>
         </w:rPr>
         <w:t>(</w:t>
       </w:r>
       <w:r>
         <w:rPr>
+          <w:highlight w:val="cyan"/>
           <w:lang w:val="en-US"/>
         </w:rPr>
         <w:t xml:space="preserve">prevent </w:t>
       </w:r>
       <w:r>
         <w:rPr>
+          <w:highlight w:val="cyan"/>
           <w:lang w:val="en-US"/>
         </w:rPr>
         <w:t xml:space="preserve">SQL </w:t>
       </w:r>
       <w:r>
         <w:rPr>
+          <w:highlight w:val="cyan"/>
           <w:lang w:val="en-US"/>
         </w:rPr>
         <w:t>i</w:t>
       </w:r>
       <w:r>
         <w:rPr>
+          <w:highlight w:val="cyan"/>
           <w:lang w:val="en-US"/>
         </w:rPr>
         <w:t xml:space="preserve">njection, XSS, CSRF, </w:t>
       </w:r>
       <w:r>
         <w:rPr>
+          <w:highlight w:val="cyan"/>
           <w:lang w:val="en-US"/>
         </w:rPr>
         <w:t>p</w:t>
       </w:r>
       <w:r>
         <w:rPr>
+          <w:highlight w:val="cyan"/>
           <w:lang w:val="en-US"/>
         </w:rPr>
         <w:t xml:space="preserve">arameter </w:t>
       </w:r>
       <w:r>
         <w:rPr>
+          <w:highlight w:val="cyan"/>
           <w:lang w:val="en-US"/>
         </w:rPr>
         <w:t>t</w:t>
       </w:r>
       <w:r>
         <w:rPr>
+          <w:highlight w:val="cyan"/>
           <w:lang w:val="en-US"/>
         </w:rPr>
         <w:t>ampering</w:t>
       </w:r>
       <w:r>
         <w:rPr>
+          <w:highlight w:val="cyan"/>
           <w:lang w:val="en-US"/>
         </w:rPr>
         <w:t>, etc.</w:t>
       </w:r>
       <w:r>
         <w:rPr>
+          <w:highlight w:val="cyan"/>
           <w:lang w:val="en-US"/>
         </w:rPr>
         <w:t>)</w:t>
@@ -4068,6 +4205,7 @@
       <w:r>
         <w:rPr>
           <w:b/>
+          <w:highlight w:val="cyan"/>
           <w:lang w:val="en-US"/>
         </w:rPr>
         <w:t xml:space="preserve"> – 0…5</w:t>
@@ -4082,12 +4220,14 @@
         </w:numPr>
         <w:rPr>
           <w:b/>
-          <w:lang w:val="en-US"/>
-        </w:rPr>
-      </w:pPr>
-      <w:r>
-        <w:rPr>
-          <w:b/>
+          <w:highlight w:val="cyan"/>
+          <w:lang w:val="en-US"/>
+        </w:rPr>
+      </w:pPr>
+      <w:r>
+        <w:rPr>
+          <w:b/>
+          <w:highlight w:val="cyan"/>
           <w:lang w:val="en-US"/>
         </w:rPr>
         <w:t>D</w:t>
@@ -4095,6 +4235,7 @@
       <w:r>
         <w:rPr>
           <w:b/>
+          <w:highlight w:val="cyan"/>
           <w:lang w:val="en-US"/>
         </w:rPr>
         <w:t>ata validation</w:t>
@@ -4102,12 +4243,14 @@
       <w:r>
         <w:rPr>
           <w:b/>
+          <w:highlight w:val="cyan"/>
           <w:lang w:val="en-US"/>
         </w:rPr>
         <w:t xml:space="preserve"> </w:t>
       </w:r>
       <w:r>
         <w:rPr>
+          <w:highlight w:val="cyan"/>
           <w:lang w:val="en-US"/>
         </w:rPr>
         <w:t>(validation in the models and input models)</w:t>
@@ -4115,6 +4258,7 @@
       <w:r>
         <w:rPr>
           <w:b/>
+          <w:highlight w:val="cyan"/>
           <w:lang w:val="en-US"/>
         </w:rPr>
         <w:t xml:space="preserve"> – 0</w:t>
@@ -4122,6 +4266,7 @@
       <w:r>
         <w:rPr>
           <w:b/>
+          <w:highlight w:val="cyan"/>
           <w:lang w:val="en-US"/>
         </w:rPr>
         <w:t>…</w:t>
@@ -4129,6 +4274,7 @@
       <w:r>
         <w:rPr>
           <w:b/>
+          <w:highlight w:val="cyan"/>
           <w:lang w:val="en-US"/>
         </w:rPr>
         <w:t>10</w:t>
@@ -4188,6 +4334,7 @@
       <w:r>
         <w:rPr>
           <w:b/>
+          <w:highlight w:val="cyan"/>
           <w:lang w:val="en-US"/>
         </w:rPr>
         <w:t xml:space="preserve">Code </w:t>
@@ -4195,6 +4342,7 @@
       <w:r>
         <w:rPr>
           <w:b/>
+          <w:highlight w:val="cyan"/>
           <w:lang w:val="en-US"/>
         </w:rPr>
         <w:t>q</w:t>
@@ -4202,60 +4350,70 @@
       <w:r>
         <w:rPr>
           <w:b/>
+          <w:highlight w:val="cyan"/>
           <w:lang w:val="en-US"/>
         </w:rPr>
         <w:t>uality</w:t>
       </w:r>
       <w:r>
         <w:rPr>
+          <w:highlight w:val="cyan"/>
           <w:lang w:val="en-US"/>
         </w:rPr>
         <w:t xml:space="preserve"> </w:t>
       </w:r>
       <w:r>
         <w:rPr>
+          <w:highlight w:val="cyan"/>
           <w:lang w:val="en-US"/>
         </w:rPr>
         <w:t xml:space="preserve">(well-structured code, </w:t>
       </w:r>
       <w:r>
         <w:rPr>
+          <w:highlight w:val="cyan"/>
           <w:lang w:val="en-US"/>
         </w:rPr>
         <w:t xml:space="preserve">following </w:t>
       </w:r>
       <w:r>
         <w:rPr>
+          <w:highlight w:val="cyan"/>
           <w:lang w:val="en-US"/>
         </w:rPr>
         <w:t xml:space="preserve">the </w:t>
       </w:r>
       <w:r>
         <w:rPr>
+          <w:highlight w:val="cyan"/>
           <w:lang w:val="en-US"/>
         </w:rPr>
         <w:t>MVC pattern</w:t>
       </w:r>
       <w:r>
         <w:rPr>
+          <w:highlight w:val="cyan"/>
           <w:lang w:val="en-US"/>
         </w:rPr>
         <w:t xml:space="preserve">, </w:t>
       </w:r>
       <w:r>
         <w:rPr>
+          <w:highlight w:val="cyan"/>
           <w:lang w:val="en-US"/>
         </w:rPr>
         <w:t>following SOLID principles</w:t>
       </w:r>
       <w:r>
         <w:rPr>
+          <w:highlight w:val="cyan"/>
           <w:lang w:val="en-US"/>
         </w:rPr>
         <w:t xml:space="preserve">, etc.) </w:t>
       </w:r>
       <w:r>
         <w:rPr>
+          <w:highlight w:val="cyan"/>
           <w:lang w:val="en-US"/>
         </w:rPr>
         <w:t xml:space="preserve">– </w:t>
@@ -4263,6 +4421,7 @@
       <w:r>
         <w:rPr>
           <w:b/>
+          <w:highlight w:val="cyan"/>
           <w:lang w:val="en-US"/>
         </w:rPr>
         <w:t>0…</w:t>
@@ -4270,6 +4429,7 @@
       <w:r>
         <w:rPr>
           <w:b/>
+          <w:highlight w:val="cyan"/>
           <w:lang w:val="en-US"/>
         </w:rPr>
         <w:t>1</w:t>
@@ -4277,6 +4437,7 @@
       <w:r>
         <w:rPr>
           <w:b/>
+          <w:highlight w:val="cyan"/>
           <w:lang w:val="en-US"/>
         </w:rPr>
         <w:t>0</w:t>
@@ -5297,7 +5458,7 @@
                           <wp:extent cx="180000" cy="180000"/>
                           <wp:effectExtent l="0" t="0" r="0" b="0"/>
                           <wp:docPr id="3" name="Picture 3">
-                            <a:hlinkClick xmlns:a="http://schemas.openxmlformats.org/drawingml/2006/main" r:id="rId2"/>
+                            <a:hlinkClick xmlns:a="http://schemas.openxmlformats.org/drawingml/2006/main" r:id="rId22"/>
                           </wp:docPr>
                           <wp:cNvGraphicFramePr>
                             <a:graphicFrameLocks xmlns:a="http://schemas.openxmlformats.org/drawingml/2006/main" noChangeAspect="1"/>
@@ -5307,14 +5468,14 @@
                               <pic:pic xmlns:pic="http://schemas.openxmlformats.org/drawingml/2006/picture">
                                 <pic:nvPicPr>
                                   <pic:cNvPr id="3" name="Picture 3">
-                                    <a:hlinkClick r:id="rId2"/>
+                                    <a:hlinkClick r:id="rId22"/>
                                   </pic:cNvPr>
                                   <pic:cNvPicPr>
                                     <a:picLocks noChangeAspect="1" noChangeArrowheads="1"/>
                                   </pic:cNvPicPr>
                                 </pic:nvPicPr>
                                 <pic:blipFill>
-                                  <a:blip r:embed="rId3">
+                                  <a:blip r:embed="rId23">
                                     <a:extLst>
                                       <a:ext uri="{28A0092B-C50C-407E-A947-70E740481C1C}">
                                         <a14:useLocalDpi xmlns:a14="http://schemas.microsoft.com/office/drawing/2010/main" val="0"/>
@@ -5363,7 +5524,7 @@
                           <wp:extent cx="180000" cy="180000"/>
                           <wp:effectExtent l="0" t="0" r="0" b="0"/>
                           <wp:docPr id="2" name="Picture 2">
-                            <a:hlinkClick xmlns:a="http://schemas.openxmlformats.org/drawingml/2006/main" r:id="rId4"/>
+                            <a:hlinkClick xmlns:a="http://schemas.openxmlformats.org/drawingml/2006/main" r:id="rId24"/>
                           </wp:docPr>
                           <wp:cNvGraphicFramePr>
                             <a:graphicFrameLocks xmlns:a="http://schemas.openxmlformats.org/drawingml/2006/main" noChangeAspect="1"/>
@@ -5373,14 +5534,14 @@
                               <pic:pic xmlns:pic="http://schemas.openxmlformats.org/drawingml/2006/picture">
                                 <pic:nvPicPr>
                                   <pic:cNvPr id="2" name="Picture 2">
-                                    <a:hlinkClick r:id="rId4"/>
+                                    <a:hlinkClick r:id="rId24"/>
                                   </pic:cNvPr>
                                   <pic:cNvPicPr>
                                     <a:picLocks noChangeAspect="1" noChangeArrowheads="1"/>
                                   </pic:cNvPicPr>
                                 </pic:nvPicPr>
                                 <pic:blipFill>
-                                  <a:blip r:embed="rId5">
+                                  <a:blip r:embed="rId25">
                                     <a:extLst>
                                       <a:ext uri="{28A0092B-C50C-407E-A947-70E740481C1C}">
                                         <a14:useLocalDpi xmlns:a14="http://schemas.microsoft.com/office/drawing/2010/main" val="0"/>
@@ -5429,7 +5590,7 @@
                           <wp:extent cx="180000" cy="180000"/>
                           <wp:effectExtent l="0" t="0" r="0" b="0"/>
                           <wp:docPr id="5" name="Picture 5" title="Software University @ Facebook">
-                            <a:hlinkClick xmlns:a="http://schemas.openxmlformats.org/drawingml/2006/main" r:id="rId6"/>
+                            <a:hlinkClick xmlns:a="http://schemas.openxmlformats.org/drawingml/2006/main" r:id="rId26"/>
                           </wp:docPr>
                           <wp:cNvGraphicFramePr>
                             <a:graphicFrameLocks xmlns:a="http://schemas.openxmlformats.org/drawingml/2006/main" noChangeAspect="1"/>
@@ -5439,12 +5600,12 @@
                               <pic:pic xmlns:pic="http://schemas.openxmlformats.org/drawingml/2006/picture">
                                 <pic:nvPicPr>
                                   <pic:cNvPr id="5" name="Picture 5" title="Software University @ Facebook">
-                                    <a:hlinkClick r:id="rId6"/>
+                                    <a:hlinkClick r:id="rId26"/>
                                   </pic:cNvPr>
                                   <pic:cNvPicPr/>
                                 </pic:nvPicPr>
                                 <pic:blipFill>
-                                  <a:blip r:embed="rId7"/>
+                                  <a:blip r:embed="rId27"/>
                                   <a:stretch>
                                     <a:fillRect/>
                                   </a:stretch>
@@ -5483,7 +5644,7 @@
                           <wp:extent cx="180000" cy="180000"/>
                           <wp:effectExtent l="0" t="0" r="0" b="0"/>
                           <wp:docPr id="20" name="Picture 20">
-                            <a:hlinkClick xmlns:a="http://schemas.openxmlformats.org/drawingml/2006/main" r:id="rId8"/>
+                            <a:hlinkClick xmlns:a="http://schemas.openxmlformats.org/drawingml/2006/main" r:id="rId28"/>
                           </wp:docPr>
                           <wp:cNvGraphicFramePr>
                             <a:graphicFrameLocks xmlns:a="http://schemas.openxmlformats.org/drawingml/2006/main" noChangeAspect="1"/>
@@ -5493,20 +5654,20 @@
                               <pic:pic xmlns:pic="http://schemas.openxmlformats.org/drawingml/2006/picture">
                                 <pic:nvPicPr>
                                   <pic:cNvPr id="20" name="Picture 20">
-                                    <a:hlinkClick r:id="rId8"/>
+                                    <a:hlinkClick r:id="rId28"/>
                                   </pic:cNvPr>
                                   <pic:cNvPicPr>
                                     <a:picLocks noChangeAspect="1" noChangeArrowheads="1"/>
                                   </pic:cNvPicPr>
                                 </pic:nvPicPr>
                                 <pic:blipFill>
-                                  <a:blip r:embed="rId9">
+                                  <a:blip r:embed="rId29">
                                     <a:extLst>
                                       <a:ext uri="{28A0092B-C50C-407E-A947-70E740481C1C}">
                                         <a14:useLocalDpi xmlns:a14="http://schemas.microsoft.com/office/drawing/2010/main" val="0"/>
                                       </a:ext>
                                       <a:ext uri="{837473B0-CC2E-450A-ABE3-18F120FF3D39}">
-                                        <a1611:picAttrSrcUrl xmlns:a1611="http://schemas.microsoft.com/office/drawing/2016/11/main" r:id="rId10"/>
+                                        <a1611:picAttrSrcUrl xmlns:a1611="http://schemas.microsoft.com/office/drawing/2016/11/main" r:id="rId30"/>
                                       </a:ext>
                                     </a:extLst>
                                   </a:blip>
@@ -5553,7 +5714,7 @@
                           <wp:extent cx="180000" cy="180000"/>
                           <wp:effectExtent l="0" t="0" r="0" b="0"/>
                           <wp:docPr id="7" name="Picture 7" title="Software University @ Twitter">
-                            <a:hlinkClick xmlns:a="http://schemas.openxmlformats.org/drawingml/2006/main" r:id="rId11"/>
+                            <a:hlinkClick xmlns:a="http://schemas.openxmlformats.org/drawingml/2006/main" r:id="rId31"/>
                           </wp:docPr>
                           <wp:cNvGraphicFramePr>
                             <a:graphicFrameLocks xmlns:a="http://schemas.openxmlformats.org/drawingml/2006/main" noChangeAspect="1"/>
@@ -5563,12 +5724,12 @@
                               <pic:pic xmlns:pic="http://schemas.openxmlformats.org/drawingml/2006/picture">
                                 <pic:nvPicPr>
                                   <pic:cNvPr id="7" name="Picture 7" title="Software University @ Twitter">
-                                    <a:hlinkClick r:id="rId11"/>
+                                    <a:hlinkClick r:id="rId31"/>
                                   </pic:cNvPr>
                                   <pic:cNvPicPr/>
                                 </pic:nvPicPr>
                                 <pic:blipFill>
-                                  <a:blip r:embed="rId12"/>
+                                  <a:blip r:embed="rId32"/>
                                   <a:stretch>
                                     <a:fillRect/>
                                   </a:stretch>
@@ -5607,7 +5768,7 @@
                           <wp:extent cx="180000" cy="180000"/>
                           <wp:effectExtent l="0" t="0" r="0" b="0"/>
                           <wp:docPr id="17" name="Picture 17" title="Software University @ YouTube">
-                            <a:hlinkClick xmlns:a="http://schemas.openxmlformats.org/drawingml/2006/main" r:id="rId13"/>
+                            <a:hlinkClick xmlns:a="http://schemas.openxmlformats.org/drawingml/2006/main" r:id="rId33"/>
                           </wp:docPr>
                           <wp:cNvGraphicFramePr>
                             <a:graphicFrameLocks xmlns:a="http://schemas.openxmlformats.org/drawingml/2006/main" noChangeAspect="1"/>
@@ -5617,12 +5778,12 @@
                               <pic:pic xmlns:pic="http://schemas.openxmlformats.org/drawingml/2006/picture">
                                 <pic:nvPicPr>
                                   <pic:cNvPr id="17" name="Picture 17" title="Software University @ YouTube">
-                                    <a:hlinkClick r:id="rId13"/>
+                                    <a:hlinkClick r:id="rId33"/>
                                   </pic:cNvPr>
                                   <pic:cNvPicPr/>
                                 </pic:nvPicPr>
                                 <pic:blipFill>
-                                  <a:blip r:embed="rId14"/>
+                                  <a:blip r:embed="rId34"/>
                                   <a:stretch>
                                     <a:fillRect/>
                                   </a:stretch>
@@ -5661,7 +5822,7 @@
                           <wp:extent cx="180000" cy="180000"/>
                           <wp:effectExtent l="0" t="0" r="0" b="0"/>
                           <wp:docPr id="21" name="Picture 21">
-                            <a:hlinkClick xmlns:a="http://schemas.openxmlformats.org/drawingml/2006/main" r:id="rId15"/>
+                            <a:hlinkClick xmlns:a="http://schemas.openxmlformats.org/drawingml/2006/main" r:id="rId35"/>
                           </wp:docPr>
                           <wp:cNvGraphicFramePr>
                             <a:graphicFrameLocks xmlns:a="http://schemas.openxmlformats.org/drawingml/2006/main" noChangeAspect="1"/>
@@ -5671,14 +5832,14 @@
                               <pic:pic xmlns:pic="http://schemas.openxmlformats.org/drawingml/2006/picture">
                                 <pic:nvPicPr>
                                   <pic:cNvPr id="21" name="Picture 21">
-                                    <a:hlinkClick r:id="rId15"/>
+                                    <a:hlinkClick r:id="rId35"/>
                                   </pic:cNvPr>
                                   <pic:cNvPicPr>
                                     <a:picLocks noChangeAspect="1" noChangeArrowheads="1"/>
                                   </pic:cNvPicPr>
                                 </pic:nvPicPr>
                                 <pic:blipFill rotWithShape="1">
-                                  <a:blip r:embed="rId16">
+                                  <a:blip r:embed="rId36">
                                     <a:extLst>
                                       <a:ext uri="{28A0092B-C50C-407E-A947-70E740481C1C}">
                                         <a14:useLocalDpi xmlns:a14="http://schemas.microsoft.com/office/drawing/2010/main" val="0"/>
@@ -5731,7 +5892,7 @@
                           <wp:extent cx="180000" cy="180000"/>
                           <wp:effectExtent l="0" t="0" r="0" b="0"/>
                           <wp:docPr id="22" name="Picture 22">
-                            <a:hlinkClick xmlns:a="http://schemas.openxmlformats.org/drawingml/2006/main" r:id="rId17"/>
+                            <a:hlinkClick xmlns:a="http://schemas.openxmlformats.org/drawingml/2006/main" r:id="rId37"/>
                           </wp:docPr>
                           <wp:cNvGraphicFramePr>
                             <a:graphicFrameLocks xmlns:a="http://schemas.openxmlformats.org/drawingml/2006/main" noChangeAspect="1"/>
@@ -5741,14 +5902,14 @@
                               <pic:pic xmlns:pic="http://schemas.openxmlformats.org/drawingml/2006/picture">
                                 <pic:nvPicPr>
                                   <pic:cNvPr id="22" name="Picture 22">
-                                    <a:hlinkClick r:id="rId17"/>
+                                    <a:hlinkClick r:id="rId37"/>
                                   </pic:cNvPr>
                                   <pic:cNvPicPr>
                                     <a:picLocks noChangeAspect="1" noChangeArrowheads="1"/>
                                   </pic:cNvPicPr>
                                 </pic:nvPicPr>
                                 <pic:blipFill>
-                                  <a:blip r:embed="rId18">
+                                  <a:blip r:embed="rId38">
                                     <a:extLst>
                                       <a:ext uri="{28A0092B-C50C-407E-A947-70E740481C1C}">
                                         <a14:useLocalDpi xmlns:a14="http://schemas.microsoft.com/office/drawing/2010/main" val="0"/>
@@ -5798,7 +5959,7 @@
                           <wp:extent cx="180000" cy="180000"/>
                           <wp:effectExtent l="0" t="0" r="0" b="0"/>
                           <wp:docPr id="23" name="Picture 23" title="Software University: Email Us">
-                            <a:hlinkClick xmlns:a="http://schemas.openxmlformats.org/drawingml/2006/main" r:id="rId19"/>
+                            <a:hlinkClick xmlns:a="http://schemas.openxmlformats.org/drawingml/2006/main" r:id="rId39"/>
                           </wp:docPr>
                           <wp:cNvGraphicFramePr>
                             <a:graphicFrameLocks xmlns:a="http://schemas.openxmlformats.org/drawingml/2006/main" noChangeAspect="1"/>
@@ -5808,12 +5969,12 @@
                               <pic:pic xmlns:pic="http://schemas.openxmlformats.org/drawingml/2006/picture">
                                 <pic:nvPicPr>
                                   <pic:cNvPr id="23" name="Picture 23" title="Software University: Email Us">
-                                    <a:hlinkClick r:id="rId19"/>
+                                    <a:hlinkClick r:id="rId39"/>
                                   </pic:cNvPr>
                                   <pic:cNvPicPr/>
                                 </pic:nvPicPr>
                                 <pic:blipFill>
-                                  <a:blip r:embed="rId20"/>
+                                  <a:blip r:embed="rId40"/>
                                   <a:stretch>
                                     <a:fillRect/>
                                   </a:stretch>
@@ -5859,7 +6020,7 @@
           <wp:effectExtent l="0" t="0" r="0" b="5715"/>
           <wp:wrapSquare wrapText="bothSides"/>
           <wp:docPr id="1" name="Picture 1" descr="Logo&#10;&#10;Description automatically generated">
-            <a:hlinkClick xmlns:a="http://schemas.openxmlformats.org/drawingml/2006/main" r:id="rId2"/>
+            <a:hlinkClick xmlns:a="http://schemas.openxmlformats.org/drawingml/2006/main" r:id="rId22"/>
           </wp:docPr>
           <wp:cNvGraphicFramePr>
             <a:graphicFrameLocks xmlns:a="http://schemas.openxmlformats.org/drawingml/2006/main" noChangeAspect="1"/>
@@ -5876,7 +6037,7 @@
                   </pic:cNvPicPr>
                 </pic:nvPicPr>
                 <pic:blipFill>
-                  <a:blip r:embed="rId22">
+                  <a:blip r:embed="rId41">
                     <a:extLst>
                       <a:ext uri="{28A0092B-C50C-407E-A947-70E740481C1C}">
                         <a14:useLocalDpi xmlns:a14="http://schemas.microsoft.com/office/drawing/2010/main" val="0"/>

</xml_diff>